<commit_message>
JS and TS basics with Transpilation
</commit_message>
<xml_diff>
--- a/diagrams/DOM.docx
+++ b/diagrams/DOM.docx
@@ -3,6 +3,599 @@
 <w:document xmlns:wpc="http://schemas.microsoft.com/office/word/2010/wordprocessingCanvas" xmlns:cx="http://schemas.microsoft.com/office/drawing/2014/chartex" xmlns:cx1="http://schemas.microsoft.com/office/drawing/2015/9/8/chartex" xmlns:cx2="http://schemas.microsoft.com/office/drawing/2015/10/21/chartex" xmlns:cx3="http://schemas.microsoft.com/office/drawing/2016/5/9/chartex" xmlns:cx4="http://schemas.microsoft.com/office/drawing/2016/5/10/chartex" xmlns:cx5="http://schemas.microsoft.com/office/drawing/2016/5/11/chartex" xmlns:cx6="http://schemas.microsoft.com/office/drawing/2016/5/12/chartex" xmlns:cx7="http://schemas.microsoft.com/office/drawing/2016/5/13/chartex" xmlns:cx8="http://schemas.microsoft.com/office/drawing/2016/5/14/chartex" xmlns:mc="http://schemas.openxmlformats.org/markup-compatibility/2006" xmlns:aink="http://schemas.microsoft.com/office/drawing/2016/ink" xmlns:am3d="http://schemas.microsoft.com/office/drawing/2017/model3d" xmlns:o="urn:schemas-microsoft-com:office:office" xmlns:oel="http://schemas.microsoft.com/office/2019/extlst" xmlns:r="http://schemas.openxmlformats.org/officeDocument/2006/relationships" xmlns:m="http://schemas.openxmlformats.org/officeDocument/2006/math" xmlns:v="urn:schemas-microsoft-com:vml" xmlns:wp14="http://schemas.microsoft.com/office/word/2010/wordprocessingDrawing" xmlns:wp="http://schemas.openxmlformats.org/drawingml/2006/wordprocessingDrawing" xmlns:w10="urn:schemas-microsoft-com:office:word" xmlns:w="http://schemas.openxmlformats.org/wordprocessingml/2006/main" xmlns:w14="http://schemas.microsoft.com/office/word/2010/wordml" xmlns:w15="http://schemas.microsoft.com/office/word/2012/wordml" xmlns:w16cex="http://schemas.microsoft.com/office/word/2018/wordml/cex" xmlns:w16cid="http://schemas.microsoft.com/office/word/2016/wordml/cid" xmlns:w16="http://schemas.microsoft.com/office/word/2018/wordml" xmlns:w16du="http://schemas.microsoft.com/office/word/2023/wordml/word16du" xmlns:w16sdtdh="http://schemas.microsoft.com/office/word/2020/wordml/sdtdatahash" xmlns:w16sdtfl="http://schemas.microsoft.com/office/word/2024/wordml/sdtformatlock" xmlns:w16se="http://schemas.microsoft.com/office/word/2015/wordml/symex" xmlns:wpg="http://schemas.microsoft.com/office/word/2010/wordprocessingGroup" xmlns:wpi="http://schemas.microsoft.com/office/word/2010/wordprocessingInk" xmlns:wne="http://schemas.microsoft.com/office/word/2006/wordml" xmlns:wps="http://schemas.microsoft.com/office/word/2010/wordprocessingShape" mc:Ignorable="w14 w15 w16se w16cid w16 w16cex w16sdtdh w16sdtfl w16du wp14">
   <w:body>
     <w:p>
+      <w:r>
+        <w:rPr>
+          <w:noProof/>
+        </w:rPr>
+        <mc:AlternateContent>
+          <mc:Choice Requires="wps">
+            <w:drawing>
+              <wp:anchor distT="0" distB="0" distL="114300" distR="114300" simplePos="0" relativeHeight="251710464" behindDoc="0" locked="0" layoutInCell="1" allowOverlap="1" wp14:anchorId="4B5A6438" wp14:editId="4BBCBF1B">
+                <wp:simplePos x="0" y="0"/>
+                <wp:positionH relativeFrom="column">
+                  <wp:posOffset>2133389</wp:posOffset>
+                </wp:positionH>
+                <wp:positionV relativeFrom="paragraph">
+                  <wp:posOffset>1405255</wp:posOffset>
+                </wp:positionV>
+                <wp:extent cx="1185333" cy="313055"/>
+                <wp:effectExtent l="0" t="0" r="15240" b="10795"/>
+                <wp:wrapNone/>
+                <wp:docPr id="1468099944" name="Rectangle 12"/>
+                <wp:cNvGraphicFramePr/>
+                <a:graphic xmlns:a="http://schemas.openxmlformats.org/drawingml/2006/main">
+                  <a:graphicData uri="http://schemas.microsoft.com/office/word/2010/wordprocessingShape">
+                    <wps:wsp>
+                      <wps:cNvSpPr/>
+                      <wps:spPr>
+                        <a:xfrm>
+                          <a:off x="0" y="0"/>
+                          <a:ext cx="1185333" cy="313055"/>
+                        </a:xfrm>
+                        <a:prstGeom prst="rect">
+                          <a:avLst/>
+                        </a:prstGeom>
+                        <a:solidFill>
+                          <a:schemeClr val="accent3">
+                            <a:lumMod val="60000"/>
+                            <a:lumOff val="40000"/>
+                          </a:schemeClr>
+                        </a:solidFill>
+                      </wps:spPr>
+                      <wps:style>
+                        <a:lnRef idx="2">
+                          <a:schemeClr val="accent1">
+                            <a:shade val="15000"/>
+                          </a:schemeClr>
+                        </a:lnRef>
+                        <a:fillRef idx="1">
+                          <a:schemeClr val="accent1"/>
+                        </a:fillRef>
+                        <a:effectRef idx="0">
+                          <a:schemeClr val="accent1"/>
+                        </a:effectRef>
+                        <a:fontRef idx="minor">
+                          <a:schemeClr val="lt1"/>
+                        </a:fontRef>
+                      </wps:style>
+                      <wps:txbx>
+                        <w:txbxContent>
+                          <w:p>
+                            <w:pPr>
+                              <w:jc w:val="center"/>
+                              <w:rPr>
+                                <w:color w:val="000000" w:themeColor="text1"/>
+                                <w14:shadow w14:blurRad="38100" w14:dist="19050" w14:dir="2700000" w14:sx="100000" w14:sy="100000" w14:kx="0" w14:ky="0" w14:algn="tl">
+                                  <w14:schemeClr w14:val="dk1">
+                                    <w14:alpha w14:val="60000"/>
+                                  </w14:schemeClr>
+                                </w14:shadow>
+                                <w14:textOutline w14:w="0" w14:cap="flat" w14:cmpd="sng" w14:algn="ctr">
+                                  <w14:noFill/>
+                                  <w14:prstDash w14:val="solid"/>
+                                  <w14:round/>
+                                </w14:textOutline>
+                              </w:rPr>
+                            </w:pPr>
+                            <w:r>
+                              <w:rPr>
+                                <w:color w:val="000000" w:themeColor="text1"/>
+                                <w14:shadow w14:blurRad="38100" w14:dist="19050" w14:dir="2700000" w14:sx="100000" w14:sy="100000" w14:kx="0" w14:ky="0" w14:algn="tl">
+                                  <w14:schemeClr w14:val="dk1">
+                                    <w14:alpha w14:val="60000"/>
+                                  </w14:schemeClr>
+                                </w14:shadow>
+                                <w14:textOutline w14:w="0" w14:cap="flat" w14:cmpd="sng" w14:algn="ctr">
+                                  <w14:noFill/>
+                                  <w14:prstDash w14:val="solid"/>
+                                  <w14:round/>
+                                </w14:textOutline>
+                              </w:rPr>
+                              <w:t>JS engine</w:t>
+                            </w:r>
+                            <w:r>
+                              <w:rPr>
+                                <w:color w:val="000000" w:themeColor="text1"/>
+                                <w14:shadow w14:blurRad="38100" w14:dist="19050" w14:dir="2700000" w14:sx="100000" w14:sy="100000" w14:kx="0" w14:ky="0" w14:algn="tl">
+                                  <w14:schemeClr w14:val="dk1">
+                                    <w14:alpha w14:val="60000"/>
+                                  </w14:schemeClr>
+                                </w14:shadow>
+                                <w14:textOutline w14:w="0" w14:cap="flat" w14:cmpd="sng" w14:algn="ctr">
+                                  <w14:noFill/>
+                                  <w14:prstDash w14:val="solid"/>
+                                  <w14:round/>
+                                </w14:textOutline>
+                              </w:rPr>
+                              <w:t xml:space="preserve"> (V8)</w:t>
+                            </w:r>
+                          </w:p>
+                        </w:txbxContent>
+                      </wps:txbx>
+                      <wps:bodyPr rot="0" spcFirstLastPara="0" vertOverflow="overflow" horzOverflow="overflow" vert="horz" wrap="square" lIns="91440" tIns="45720" rIns="91440" bIns="45720" numCol="1" spcCol="0" rtlCol="0" fromWordArt="0" anchor="ctr" anchorCtr="0" forceAA="0" compatLnSpc="1">
+                        <a:prstTxWarp prst="textNoShape">
+                          <a:avLst/>
+                        </a:prstTxWarp>
+                        <a:noAutofit/>
+                      </wps:bodyPr>
+                    </wps:wsp>
+                  </a:graphicData>
+                </a:graphic>
+                <wp14:sizeRelH relativeFrom="margin">
+                  <wp14:pctWidth>0</wp14:pctWidth>
+                </wp14:sizeRelH>
+                <wp14:sizeRelV relativeFrom="margin">
+                  <wp14:pctHeight>0</wp14:pctHeight>
+                </wp14:sizeRelV>
+              </wp:anchor>
+            </w:drawing>
+          </mc:Choice>
+          <mc:Fallback>
+            <w:pict>
+              <v:rect w14:anchorId="4B5A6438" id="Rectangle 12" o:spid="_x0000_s1026" style="position:absolute;margin-left:168pt;margin-top:110.65pt;width:93.35pt;height:24.65pt;z-index:251710464;visibility:visible;mso-wrap-style:square;mso-width-percent:0;mso-height-percent:0;mso-wrap-distance-left:9pt;mso-wrap-distance-top:0;mso-wrap-distance-right:9pt;mso-wrap-distance-bottom:0;mso-position-horizontal:absolute;mso-position-horizontal-relative:text;mso-position-vertical:absolute;mso-position-vertical-relative:text;mso-width-percent:0;mso-height-percent:0;mso-width-relative:margin;mso-height-relative:margin;v-text-anchor:middle" o:gfxdata="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" fillcolor="#47d459 [1942]" strokecolor="#030e13 [484]" strokeweight="1.5pt">
+                <v:textbox>
+                  <w:txbxContent>
+                    <w:p>
+                      <w:pPr>
+                        <w:jc w:val="center"/>
+                        <w:rPr>
+                          <w:color w:val="000000" w:themeColor="text1"/>
+                          <w14:shadow w14:blurRad="38100" w14:dist="19050" w14:dir="2700000" w14:sx="100000" w14:sy="100000" w14:kx="0" w14:ky="0" w14:algn="tl">
+                            <w14:schemeClr w14:val="dk1">
+                              <w14:alpha w14:val="60000"/>
+                            </w14:schemeClr>
+                          </w14:shadow>
+                          <w14:textOutline w14:w="0" w14:cap="flat" w14:cmpd="sng" w14:algn="ctr">
+                            <w14:noFill/>
+                            <w14:prstDash w14:val="solid"/>
+                            <w14:round/>
+                          </w14:textOutline>
+                        </w:rPr>
+                      </w:pPr>
+                      <w:r>
+                        <w:rPr>
+                          <w:color w:val="000000" w:themeColor="text1"/>
+                          <w14:shadow w14:blurRad="38100" w14:dist="19050" w14:dir="2700000" w14:sx="100000" w14:sy="100000" w14:kx="0" w14:ky="0" w14:algn="tl">
+                            <w14:schemeClr w14:val="dk1">
+                              <w14:alpha w14:val="60000"/>
+                            </w14:schemeClr>
+                          </w14:shadow>
+                          <w14:textOutline w14:w="0" w14:cap="flat" w14:cmpd="sng" w14:algn="ctr">
+                            <w14:noFill/>
+                            <w14:prstDash w14:val="solid"/>
+                            <w14:round/>
+                          </w14:textOutline>
+                        </w:rPr>
+                        <w:t>JS engine</w:t>
+                      </w:r>
+                      <w:r>
+                        <w:rPr>
+                          <w:color w:val="000000" w:themeColor="text1"/>
+                          <w14:shadow w14:blurRad="38100" w14:dist="19050" w14:dir="2700000" w14:sx="100000" w14:sy="100000" w14:kx="0" w14:ky="0" w14:algn="tl">
+                            <w14:schemeClr w14:val="dk1">
+                              <w14:alpha w14:val="60000"/>
+                            </w14:schemeClr>
+                          </w14:shadow>
+                          <w14:textOutline w14:w="0" w14:cap="flat" w14:cmpd="sng" w14:algn="ctr">
+                            <w14:noFill/>
+                            <w14:prstDash w14:val="solid"/>
+                            <w14:round/>
+                          </w14:textOutline>
+                        </w:rPr>
+                        <w:t xml:space="preserve"> (V8)</w:t>
+                      </w:r>
+                    </w:p>
+                  </w:txbxContent>
+                </v:textbox>
+              </v:rect>
+            </w:pict>
+          </mc:Fallback>
+        </mc:AlternateContent>
+      </w:r>
+      <w:r>
+        <w:rPr>
+          <w:noProof/>
+        </w:rPr>
+        <mc:AlternateContent>
+          <mc:Choice Requires="wps">
+            <w:drawing>
+              <wp:anchor distT="0" distB="0" distL="114300" distR="114300" simplePos="0" relativeHeight="251668480" behindDoc="0" locked="0" layoutInCell="1" allowOverlap="1" wp14:anchorId="277FED41" wp14:editId="0824580B">
+                <wp:simplePos x="0" y="0"/>
+                <wp:positionH relativeFrom="column">
+                  <wp:posOffset>-647700</wp:posOffset>
+                </wp:positionH>
+                <wp:positionV relativeFrom="paragraph">
+                  <wp:posOffset>-38099</wp:posOffset>
+                </wp:positionV>
+                <wp:extent cx="2853055" cy="965200"/>
+                <wp:effectExtent l="0" t="0" r="23495" b="25400"/>
+                <wp:wrapNone/>
+                <wp:docPr id="247117351" name="Rectangle 10"/>
+                <wp:cNvGraphicFramePr/>
+                <a:graphic xmlns:a="http://schemas.openxmlformats.org/drawingml/2006/main">
+                  <a:graphicData uri="http://schemas.microsoft.com/office/word/2010/wordprocessingShape">
+                    <wps:wsp>
+                      <wps:cNvSpPr/>
+                      <wps:spPr>
+                        <a:xfrm>
+                          <a:off x="0" y="0"/>
+                          <a:ext cx="2853055" cy="965200"/>
+                        </a:xfrm>
+                        <a:prstGeom prst="rect">
+                          <a:avLst/>
+                        </a:prstGeom>
+                        <a:solidFill>
+                          <a:schemeClr val="accent1">
+                            <a:lumMod val="20000"/>
+                            <a:lumOff val="80000"/>
+                          </a:schemeClr>
+                        </a:solidFill>
+                      </wps:spPr>
+                      <wps:style>
+                        <a:lnRef idx="2">
+                          <a:schemeClr val="accent1">
+                            <a:shade val="15000"/>
+                          </a:schemeClr>
+                        </a:lnRef>
+                        <a:fillRef idx="1">
+                          <a:schemeClr val="accent1"/>
+                        </a:fillRef>
+                        <a:effectRef idx="0">
+                          <a:schemeClr val="accent1"/>
+                        </a:effectRef>
+                        <a:fontRef idx="minor">
+                          <a:schemeClr val="lt1"/>
+                        </a:fontRef>
+                      </wps:style>
+                      <wps:bodyPr rot="0" spcFirstLastPara="0" vertOverflow="overflow" horzOverflow="overflow" vert="horz" wrap="square" lIns="91440" tIns="45720" rIns="91440" bIns="45720" numCol="1" spcCol="0" rtlCol="0" fromWordArt="0" anchor="ctr" anchorCtr="0" forceAA="0" compatLnSpc="1">
+                        <a:prstTxWarp prst="textNoShape">
+                          <a:avLst/>
+                        </a:prstTxWarp>
+                        <a:noAutofit/>
+                      </wps:bodyPr>
+                    </wps:wsp>
+                  </a:graphicData>
+                </a:graphic>
+                <wp14:sizeRelH relativeFrom="margin">
+                  <wp14:pctWidth>0</wp14:pctWidth>
+                </wp14:sizeRelH>
+                <wp14:sizeRelV relativeFrom="margin">
+                  <wp14:pctHeight>0</wp14:pctHeight>
+                </wp14:sizeRelV>
+              </wp:anchor>
+            </w:drawing>
+          </mc:Choice>
+          <mc:Fallback>
+            <w:pict>
+              <v:rect w14:anchorId="40480D4D" id="Rectangle 10" o:spid="_x0000_s1026" style="position:absolute;margin-left:-51pt;margin-top:-3pt;width:224.65pt;height:76pt;z-index:251668480;visibility:visible;mso-wrap-style:square;mso-width-percent:0;mso-height-percent:0;mso-wrap-distance-left:9pt;mso-wrap-distance-top:0;mso-wrap-distance-right:9pt;mso-wrap-distance-bottom:0;mso-position-horizontal:absolute;mso-position-horizontal-relative:text;mso-position-vertical:absolute;mso-position-vertical-relative:text;mso-width-percent:0;mso-height-percent:0;mso-width-relative:margin;mso-height-relative:margin;v-text-anchor:middle" o:gfxdata="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" fillcolor="#c1e4f5 [660]" strokecolor="#030e13 [484]" strokeweight="1.5pt"/>
+            </w:pict>
+          </mc:Fallback>
+        </mc:AlternateContent>
+      </w:r>
+      <w:r>
+        <w:rPr>
+          <w:noProof/>
+        </w:rPr>
+        <mc:AlternateContent>
+          <mc:Choice Requires="wps">
+            <w:drawing>
+              <wp:anchor distT="0" distB="0" distL="114300" distR="114300" simplePos="0" relativeHeight="251718656" behindDoc="0" locked="0" layoutInCell="1" allowOverlap="1" wp14:anchorId="1AC183C1" wp14:editId="27A6042A">
+                <wp:simplePos x="0" y="0"/>
+                <wp:positionH relativeFrom="column">
+                  <wp:posOffset>1388532</wp:posOffset>
+                </wp:positionH>
+                <wp:positionV relativeFrom="paragraph">
+                  <wp:posOffset>1172633</wp:posOffset>
+                </wp:positionV>
+                <wp:extent cx="541867" cy="304800"/>
+                <wp:effectExtent l="0" t="0" r="10795" b="19050"/>
+                <wp:wrapNone/>
+                <wp:docPr id="2039493419" name="Rectangle 48"/>
+                <wp:cNvGraphicFramePr/>
+                <a:graphic xmlns:a="http://schemas.openxmlformats.org/drawingml/2006/main">
+                  <a:graphicData uri="http://schemas.microsoft.com/office/word/2010/wordprocessingShape">
+                    <wps:wsp>
+                      <wps:cNvSpPr/>
+                      <wps:spPr>
+                        <a:xfrm>
+                          <a:off x="0" y="0"/>
+                          <a:ext cx="541867" cy="304800"/>
+                        </a:xfrm>
+                        <a:prstGeom prst="rect">
+                          <a:avLst/>
+                        </a:prstGeom>
+                        <a:solidFill>
+                          <a:schemeClr val="accent1">
+                            <a:lumMod val="40000"/>
+                            <a:lumOff val="60000"/>
+                          </a:schemeClr>
+                        </a:solidFill>
+                      </wps:spPr>
+                      <wps:style>
+                        <a:lnRef idx="2">
+                          <a:schemeClr val="accent1">
+                            <a:shade val="15000"/>
+                          </a:schemeClr>
+                        </a:lnRef>
+                        <a:fillRef idx="1">
+                          <a:schemeClr val="accent1"/>
+                        </a:fillRef>
+                        <a:effectRef idx="0">
+                          <a:schemeClr val="accent1"/>
+                        </a:effectRef>
+                        <a:fontRef idx="minor">
+                          <a:schemeClr val="lt1"/>
+                        </a:fontRef>
+                      </wps:style>
+                      <wps:txbx>
+                        <w:txbxContent>
+                          <w:p>
+                            <w:pPr>
+                              <w:jc w:val="center"/>
+                            </w:pPr>
+                            <w:r>
+                              <w:t>100</w:t>
+                            </w:r>
+                          </w:p>
+                        </w:txbxContent>
+                      </wps:txbx>
+                      <wps:bodyPr rot="0" spcFirstLastPara="0" vertOverflow="overflow" horzOverflow="overflow" vert="horz" wrap="square" lIns="91440" tIns="45720" rIns="91440" bIns="45720" numCol="1" spcCol="0" rtlCol="0" fromWordArt="0" anchor="ctr" anchorCtr="0" forceAA="0" compatLnSpc="1">
+                        <a:prstTxWarp prst="textNoShape">
+                          <a:avLst/>
+                        </a:prstTxWarp>
+                        <a:noAutofit/>
+                      </wps:bodyPr>
+                    </wps:wsp>
+                  </a:graphicData>
+                </a:graphic>
+                <wp14:sizeRelH relativeFrom="margin">
+                  <wp14:pctWidth>0</wp14:pctWidth>
+                </wp14:sizeRelH>
+                <wp14:sizeRelV relativeFrom="margin">
+                  <wp14:pctHeight>0</wp14:pctHeight>
+                </wp14:sizeRelV>
+              </wp:anchor>
+            </w:drawing>
+          </mc:Choice>
+          <mc:Fallback>
+            <w:pict>
+              <v:rect w14:anchorId="1AC183C1" id="Rectangle 48" o:spid="_x0000_s1027" style="position:absolute;margin-left:109.35pt;margin-top:92.35pt;width:42.65pt;height:24pt;z-index:251718656;visibility:visible;mso-wrap-style:square;mso-width-percent:0;mso-height-percent:0;mso-wrap-distance-left:9pt;mso-wrap-distance-top:0;mso-wrap-distance-right:9pt;mso-wrap-distance-bottom:0;mso-position-horizontal:absolute;mso-position-horizontal-relative:text;mso-position-vertical:absolute;mso-position-vertical-relative:text;mso-width-percent:0;mso-height-percent:0;mso-width-relative:margin;mso-height-relative:margin;v-text-anchor:middle" o:gfxdata="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" fillcolor="#83caeb [1300]" strokecolor="#030e13 [484]" strokeweight="1.5pt">
+                <v:textbox>
+                  <w:txbxContent>
+                    <w:p>
+                      <w:pPr>
+                        <w:jc w:val="center"/>
+                      </w:pPr>
+                      <w:r>
+                        <w:t>100</w:t>
+                      </w:r>
+                    </w:p>
+                  </w:txbxContent>
+                </v:textbox>
+              </v:rect>
+            </w:pict>
+          </mc:Fallback>
+        </mc:AlternateContent>
+      </w:r>
+      <w:r>
+        <w:rPr>
+          <w:noProof/>
+        </w:rPr>
+        <mc:AlternateContent>
+          <mc:Choice Requires="wps">
+            <w:drawing>
+              <wp:anchor distT="0" distB="0" distL="114300" distR="114300" simplePos="0" relativeHeight="251660288" behindDoc="0" locked="0" layoutInCell="1" allowOverlap="1" wp14:anchorId="1E18B05F" wp14:editId="06A8FEB0">
+                <wp:simplePos x="0" y="0"/>
+                <wp:positionH relativeFrom="column">
+                  <wp:posOffset>4618567</wp:posOffset>
+                </wp:positionH>
+                <wp:positionV relativeFrom="paragraph">
+                  <wp:posOffset>397933</wp:posOffset>
+                </wp:positionV>
+                <wp:extent cx="914400" cy="901700"/>
+                <wp:effectExtent l="0" t="0" r="19050" b="12700"/>
+                <wp:wrapNone/>
+                <wp:docPr id="455890773" name="Rectangle 2"/>
+                <wp:cNvGraphicFramePr/>
+                <a:graphic xmlns:a="http://schemas.openxmlformats.org/drawingml/2006/main">
+                  <a:graphicData uri="http://schemas.microsoft.com/office/word/2010/wordprocessingShape">
+                    <wps:wsp>
+                      <wps:cNvSpPr/>
+                      <wps:spPr>
+                        <a:xfrm>
+                          <a:off x="0" y="0"/>
+                          <a:ext cx="914400" cy="901700"/>
+                        </a:xfrm>
+                        <a:prstGeom prst="rect">
+                          <a:avLst/>
+                        </a:prstGeom>
+                      </wps:spPr>
+                      <wps:style>
+                        <a:lnRef idx="2">
+                          <a:schemeClr val="accent1">
+                            <a:shade val="15000"/>
+                          </a:schemeClr>
+                        </a:lnRef>
+                        <a:fillRef idx="1">
+                          <a:schemeClr val="accent1"/>
+                        </a:fillRef>
+                        <a:effectRef idx="0">
+                          <a:schemeClr val="accent1"/>
+                        </a:effectRef>
+                        <a:fontRef idx="minor">
+                          <a:schemeClr val="lt1"/>
+                        </a:fontRef>
+                      </wps:style>
+                      <wps:bodyPr rot="0" spcFirstLastPara="0" vertOverflow="overflow" horzOverflow="overflow" vert="horz" wrap="square" lIns="91440" tIns="45720" rIns="91440" bIns="45720" numCol="1" spcCol="0" rtlCol="0" fromWordArt="0" anchor="ctr" anchorCtr="0" forceAA="0" compatLnSpc="1">
+                        <a:prstTxWarp prst="textNoShape">
+                          <a:avLst/>
+                        </a:prstTxWarp>
+                        <a:noAutofit/>
+                      </wps:bodyPr>
+                    </wps:wsp>
+                  </a:graphicData>
+                </a:graphic>
+                <wp14:sizeRelH relativeFrom="margin">
+                  <wp14:pctWidth>0</wp14:pctWidth>
+                </wp14:sizeRelH>
+                <wp14:sizeRelV relativeFrom="margin">
+                  <wp14:pctHeight>0</wp14:pctHeight>
+                </wp14:sizeRelV>
+              </wp:anchor>
+            </w:drawing>
+          </mc:Choice>
+          <mc:Fallback>
+            <w:pict>
+              <v:rect w14:anchorId="2673A6D3" id="Rectangle 2" o:spid="_x0000_s1026" style="position:absolute;margin-left:363.65pt;margin-top:31.35pt;width:1in;height:71pt;z-index:251660288;visibility:visible;mso-wrap-style:square;mso-width-percent:0;mso-height-percent:0;mso-wrap-distance-left:9pt;mso-wrap-distance-top:0;mso-wrap-distance-right:9pt;mso-wrap-distance-bottom:0;mso-position-horizontal:absolute;mso-position-horizontal-relative:text;mso-position-vertical:absolute;mso-position-vertical-relative:text;mso-width-percent:0;mso-height-percent:0;mso-width-relative:margin;mso-height-relative:margin;v-text-anchor:middle" o:gfxdata="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" fillcolor="#156082 [3204]" strokecolor="#030e13 [484]" strokeweight="1.5pt"/>
+            </w:pict>
+          </mc:Fallback>
+        </mc:AlternateContent>
+      </w:r>
+      <w:r>
+        <w:rPr>
+          <w:noProof/>
+        </w:rPr>
+        <mc:AlternateContent>
+          <mc:Choice Requires="wps">
+            <w:drawing>
+              <wp:anchor distT="0" distB="0" distL="114300" distR="114300" simplePos="0" relativeHeight="251717632" behindDoc="0" locked="0" layoutInCell="1" allowOverlap="1" wp14:anchorId="229BC2E1" wp14:editId="64F51333">
+                <wp:simplePos x="0" y="0"/>
+                <wp:positionH relativeFrom="column">
+                  <wp:posOffset>5028989</wp:posOffset>
+                </wp:positionH>
+                <wp:positionV relativeFrom="paragraph">
+                  <wp:posOffset>833544</wp:posOffset>
+                </wp:positionV>
+                <wp:extent cx="287866" cy="330200"/>
+                <wp:effectExtent l="0" t="0" r="17145" b="12700"/>
+                <wp:wrapNone/>
+                <wp:docPr id="1457258340" name="Rectangle 47"/>
+                <wp:cNvGraphicFramePr/>
+                <a:graphic xmlns:a="http://schemas.openxmlformats.org/drawingml/2006/main">
+                  <a:graphicData uri="http://schemas.microsoft.com/office/word/2010/wordprocessingShape">
+                    <wps:wsp>
+                      <wps:cNvSpPr/>
+                      <wps:spPr>
+                        <a:xfrm>
+                          <a:off x="0" y="0"/>
+                          <a:ext cx="287866" cy="330200"/>
+                        </a:xfrm>
+                        <a:prstGeom prst="rect">
+                          <a:avLst/>
+                        </a:prstGeom>
+                        <a:solidFill>
+                          <a:schemeClr val="accent2"/>
+                        </a:solidFill>
+                      </wps:spPr>
+                      <wps:style>
+                        <a:lnRef idx="2">
+                          <a:schemeClr val="accent1">
+                            <a:shade val="15000"/>
+                          </a:schemeClr>
+                        </a:lnRef>
+                        <a:fillRef idx="1">
+                          <a:schemeClr val="accent1"/>
+                        </a:fillRef>
+                        <a:effectRef idx="0">
+                          <a:schemeClr val="accent1"/>
+                        </a:effectRef>
+                        <a:fontRef idx="minor">
+                          <a:schemeClr val="lt1"/>
+                        </a:fontRef>
+                      </wps:style>
+                      <wps:bodyPr rot="0" spcFirstLastPara="0" vertOverflow="overflow" horzOverflow="overflow" vert="horz" wrap="square" lIns="91440" tIns="45720" rIns="91440" bIns="45720" numCol="1" spcCol="0" rtlCol="0" fromWordArt="0" anchor="ctr" anchorCtr="0" forceAA="0" compatLnSpc="1">
+                        <a:prstTxWarp prst="textNoShape">
+                          <a:avLst/>
+                        </a:prstTxWarp>
+                        <a:noAutofit/>
+                      </wps:bodyPr>
+                    </wps:wsp>
+                  </a:graphicData>
+                </a:graphic>
+              </wp:anchor>
+            </w:drawing>
+          </mc:Choice>
+          <mc:Fallback>
+            <w:pict>
+              <v:rect w14:anchorId="0684137B" id="Rectangle 47" o:spid="_x0000_s1026" style="position:absolute;margin-left:396pt;margin-top:65.65pt;width:22.65pt;height:26pt;z-index:251717632;visibility:visible;mso-wrap-style:square;mso-wrap-distance-left:9pt;mso-wrap-distance-top:0;mso-wrap-distance-right:9pt;mso-wrap-distance-bottom:0;mso-position-horizontal:absolute;mso-position-horizontal-relative:text;mso-position-vertical:absolute;mso-position-vertical-relative:text;v-text-anchor:middle" o:gfxdata="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" fillcolor="#e97132 [3205]" strokecolor="#030e13 [484]" strokeweight="1.5pt"/>
+            </w:pict>
+          </mc:Fallback>
+        </mc:AlternateContent>
+      </w:r>
+      <w:r>
+        <w:rPr>
+          <w:noProof/>
+        </w:rPr>
+        <mc:AlternateContent>
+          <mc:Choice Requires="wps">
+            <w:drawing>
+              <wp:anchor distT="0" distB="0" distL="114300" distR="114300" simplePos="0" relativeHeight="251716608" behindDoc="0" locked="0" layoutInCell="1" allowOverlap="1" wp14:anchorId="7E576AC8" wp14:editId="7E6B10D2">
+                <wp:simplePos x="0" y="0"/>
+                <wp:positionH relativeFrom="column">
+                  <wp:posOffset>4936067</wp:posOffset>
+                </wp:positionH>
+                <wp:positionV relativeFrom="paragraph">
+                  <wp:posOffset>656167</wp:posOffset>
+                </wp:positionV>
+                <wp:extent cx="258233" cy="292100"/>
+                <wp:effectExtent l="0" t="0" r="27940" b="12700"/>
+                <wp:wrapNone/>
+                <wp:docPr id="790068568" name="Rectangle 3"/>
+                <wp:cNvGraphicFramePr/>
+                <a:graphic xmlns:a="http://schemas.openxmlformats.org/drawingml/2006/main">
+                  <a:graphicData uri="http://schemas.microsoft.com/office/word/2010/wordprocessingShape">
+                    <wps:wsp>
+                      <wps:cNvSpPr/>
+                      <wps:spPr>
+                        <a:xfrm>
+                          <a:off x="0" y="0"/>
+                          <a:ext cx="258233" cy="292100"/>
+                        </a:xfrm>
+                        <a:prstGeom prst="rect">
+                          <a:avLst/>
+                        </a:prstGeom>
+                        <a:solidFill>
+                          <a:schemeClr val="accent2">
+                            <a:lumMod val="40000"/>
+                            <a:lumOff val="60000"/>
+                          </a:schemeClr>
+                        </a:solidFill>
+                      </wps:spPr>
+                      <wps:style>
+                        <a:lnRef idx="2">
+                          <a:schemeClr val="accent1">
+                            <a:shade val="15000"/>
+                          </a:schemeClr>
+                        </a:lnRef>
+                        <a:fillRef idx="1">
+                          <a:schemeClr val="accent1"/>
+                        </a:fillRef>
+                        <a:effectRef idx="0">
+                          <a:schemeClr val="accent1"/>
+                        </a:effectRef>
+                        <a:fontRef idx="minor">
+                          <a:schemeClr val="lt1"/>
+                        </a:fontRef>
+                      </wps:style>
+                      <wps:bodyPr rot="0" spcFirstLastPara="0" vertOverflow="overflow" horzOverflow="overflow" vert="horz" wrap="square" lIns="91440" tIns="45720" rIns="91440" bIns="45720" numCol="1" spcCol="0" rtlCol="0" fromWordArt="0" anchor="ctr" anchorCtr="0" forceAA="0" compatLnSpc="1">
+                        <a:prstTxWarp prst="textNoShape">
+                          <a:avLst/>
+                        </a:prstTxWarp>
+                        <a:noAutofit/>
+                      </wps:bodyPr>
+                    </wps:wsp>
+                  </a:graphicData>
+                </a:graphic>
+              </wp:anchor>
+            </w:drawing>
+          </mc:Choice>
+          <mc:Fallback>
+            <w:pict>
+              <v:rect w14:anchorId="44C1BA09" id="Rectangle 3" o:spid="_x0000_s1026" style="position:absolute;margin-left:388.65pt;margin-top:51.65pt;width:20.35pt;height:23pt;z-index:251716608;visibility:visible;mso-wrap-style:square;mso-wrap-distance-left:9pt;mso-wrap-distance-top:0;mso-wrap-distance-right:9pt;mso-wrap-distance-bottom:0;mso-position-horizontal:absolute;mso-position-horizontal-relative:text;mso-position-vertical:absolute;mso-position-vertical-relative:text;v-text-anchor:middle" o:gfxdata="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" fillcolor="#f6c5ac [1301]" strokecolor="#030e13 [484]" strokeweight="1.5pt"/>
+            </w:pict>
+          </mc:Fallback>
+        </mc:AlternateContent>
+      </w:r>
       <w:r>
         <w:rPr>
           <w:noProof/>
@@ -214,7 +807,7 @@
           </mc:Choice>
           <mc:Fallback>
             <w:pict>
-              <v:rect w14:anchorId="233A4AC1" id="Rectangle 33" o:spid="_x0000_s1026" style="position:absolute;margin-left:143.35pt;margin-top:196pt;width:125.35pt;height:39pt;z-index:251712512;visibility:visible;mso-wrap-style:square;mso-wrap-distance-left:9pt;mso-wrap-distance-top:0;mso-wrap-distance-right:9pt;mso-wrap-distance-bottom:0;mso-position-horizontal:absolute;mso-position-horizontal-relative:text;mso-position-vertical:absolute;mso-position-vertical-relative:text;v-text-anchor:middle" o:gfxdata="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" fillcolor="#156082 [3204]" strokecolor="#030e13 [484]" strokeweight="1.5pt">
+              <v:rect w14:anchorId="233A4AC1" id="Rectangle 33" o:spid="_x0000_s1028" style="position:absolute;margin-left:143.35pt;margin-top:196pt;width:125.35pt;height:39pt;z-index:251712512;visibility:visible;mso-wrap-style:square;mso-wrap-distance-left:9pt;mso-wrap-distance-top:0;mso-wrap-distance-right:9pt;mso-wrap-distance-bottom:0;mso-position-horizontal:absolute;mso-position-horizontal-relative:text;mso-position-vertical:absolute;mso-position-vertical-relative:text;v-text-anchor:middle" o:gfxdata="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" fillcolor="#156082 [3204]" strokecolor="#030e13 [484]" strokeweight="1.5pt">
                 <v:textbox>
                   <w:txbxContent>
                     <w:p>
@@ -377,7 +970,7 @@
         <mc:AlternateContent>
           <mc:Choice Requires="wps">
             <w:drawing>
-              <wp:anchor distT="0" distB="0" distL="114300" distR="114300" simplePos="0" relativeHeight="251707392" behindDoc="0" locked="0" layoutInCell="1" allowOverlap="1" wp14:anchorId="22D9B86E" wp14:editId="6F522304">
+              <wp:anchor distT="0" distB="0" distL="114300" distR="114300" simplePos="0" relativeHeight="251707392" behindDoc="0" locked="0" layoutInCell="1" allowOverlap="1" wp14:anchorId="22D9B86E" wp14:editId="309FD4EA">
                 <wp:simplePos x="0" y="0"/>
                 <wp:positionH relativeFrom="column">
                   <wp:posOffset>1659678</wp:posOffset>
@@ -439,164 +1032,7 @@
           </mc:Choice>
           <mc:Fallback>
             <w:pict>
-              <v:rect w14:anchorId="38967B01" id="Rectangle 17" o:spid="_x0000_s1026" style="position:absolute;margin-left:130.7pt;margin-top:170pt;width:17.65pt;height:15pt;z-index:251707392;visibility:visible;mso-wrap-style:square;mso-wrap-distance-left:9pt;mso-wrap-distance-top:0;mso-wrap-distance-right:9pt;mso-wrap-distance-bottom:0;mso-position-horizontal:absolute;mso-position-horizontal-relative:text;mso-position-vertical:absolute;mso-position-vertical-relative:text;v-text-anchor:middle" o:gfxdata="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" fillcolor="#404040 [2429]" strokecolor="#030e13 [484]" strokeweight="1.5pt"/>
-            </w:pict>
-          </mc:Fallback>
-        </mc:AlternateContent>
-      </w:r>
-      <w:r>
-        <w:rPr>
-          <w:noProof/>
-        </w:rPr>
-        <mc:AlternateContent>
-          <mc:Choice Requires="wps">
-            <w:drawing>
-              <wp:anchor distT="0" distB="0" distL="114300" distR="114300" simplePos="0" relativeHeight="251710464" behindDoc="0" locked="0" layoutInCell="1" allowOverlap="1" wp14:anchorId="4B5A6438" wp14:editId="19E0F36F">
-                <wp:simplePos x="0" y="0"/>
-                <wp:positionH relativeFrom="column">
-                  <wp:posOffset>2218267</wp:posOffset>
-                </wp:positionH>
-                <wp:positionV relativeFrom="paragraph">
-                  <wp:posOffset>1430867</wp:posOffset>
-                </wp:positionV>
-                <wp:extent cx="859366" cy="313266"/>
-                <wp:effectExtent l="0" t="0" r="17145" b="10795"/>
-                <wp:wrapNone/>
-                <wp:docPr id="1468099944" name="Rectangle 12"/>
-                <wp:cNvGraphicFramePr/>
-                <a:graphic xmlns:a="http://schemas.openxmlformats.org/drawingml/2006/main">
-                  <a:graphicData uri="http://schemas.microsoft.com/office/word/2010/wordprocessingShape">
-                    <wps:wsp>
-                      <wps:cNvSpPr/>
-                      <wps:spPr>
-                        <a:xfrm>
-                          <a:off x="0" y="0"/>
-                          <a:ext cx="859366" cy="313266"/>
-                        </a:xfrm>
-                        <a:prstGeom prst="rect">
-                          <a:avLst/>
-                        </a:prstGeom>
-                        <a:solidFill>
-                          <a:schemeClr val="accent3">
-                            <a:lumMod val="60000"/>
-                            <a:lumOff val="40000"/>
-                          </a:schemeClr>
-                        </a:solidFill>
-                      </wps:spPr>
-                      <wps:style>
-                        <a:lnRef idx="2">
-                          <a:schemeClr val="accent1">
-                            <a:shade val="15000"/>
-                          </a:schemeClr>
-                        </a:lnRef>
-                        <a:fillRef idx="1">
-                          <a:schemeClr val="accent1"/>
-                        </a:fillRef>
-                        <a:effectRef idx="0">
-                          <a:schemeClr val="accent1"/>
-                        </a:effectRef>
-                        <a:fontRef idx="minor">
-                          <a:schemeClr val="lt1"/>
-                        </a:fontRef>
-                      </wps:style>
-                      <wps:txbx>
-                        <w:txbxContent>
-                          <w:p>
-                            <w:pPr>
-                              <w:jc w:val="center"/>
-                              <w:rPr>
-                                <w:color w:val="000000" w:themeColor="text1"/>
-                                <w14:shadow w14:blurRad="38100" w14:dist="19050" w14:dir="2700000" w14:sx="100000" w14:sy="100000" w14:kx="0" w14:ky="0" w14:algn="tl">
-                                  <w14:schemeClr w14:val="dk1">
-                                    <w14:alpha w14:val="60000"/>
-                                  </w14:schemeClr>
-                                </w14:shadow>
-                                <w14:textOutline w14:w="0" w14:cap="flat" w14:cmpd="sng" w14:algn="ctr">
-                                  <w14:noFill/>
-                                  <w14:prstDash w14:val="solid"/>
-                                  <w14:round/>
-                                </w14:textOutline>
-                              </w:rPr>
-                            </w:pPr>
-                            <w:r>
-                              <w:rPr>
-                                <w:color w:val="000000" w:themeColor="text1"/>
-                                <w14:shadow w14:blurRad="38100" w14:dist="19050" w14:dir="2700000" w14:sx="100000" w14:sy="100000" w14:kx="0" w14:ky="0" w14:algn="tl">
-                                  <w14:schemeClr w14:val="dk1">
-                                    <w14:alpha w14:val="60000"/>
-                                  </w14:schemeClr>
-                                </w14:shadow>
-                                <w14:textOutline w14:w="0" w14:cap="flat" w14:cmpd="sng" w14:algn="ctr">
-                                  <w14:noFill/>
-                                  <w14:prstDash w14:val="solid"/>
-                                  <w14:round/>
-                                </w14:textOutline>
-                              </w:rPr>
-                              <w:t>JS engine</w:t>
-                            </w:r>
-                          </w:p>
-                        </w:txbxContent>
-                      </wps:txbx>
-                      <wps:bodyPr rot="0" spcFirstLastPara="0" vertOverflow="overflow" horzOverflow="overflow" vert="horz" wrap="square" lIns="91440" tIns="45720" rIns="91440" bIns="45720" numCol="1" spcCol="0" rtlCol="0" fromWordArt="0" anchor="ctr" anchorCtr="0" forceAA="0" compatLnSpc="1">
-                        <a:prstTxWarp prst="textNoShape">
-                          <a:avLst/>
-                        </a:prstTxWarp>
-                        <a:noAutofit/>
-                      </wps:bodyPr>
-                    </wps:wsp>
-                  </a:graphicData>
-                </a:graphic>
-                <wp14:sizeRelH relativeFrom="margin">
-                  <wp14:pctWidth>0</wp14:pctWidth>
-                </wp14:sizeRelH>
-                <wp14:sizeRelV relativeFrom="margin">
-                  <wp14:pctHeight>0</wp14:pctHeight>
-                </wp14:sizeRelV>
-              </wp:anchor>
-            </w:drawing>
-          </mc:Choice>
-          <mc:Fallback>
-            <w:pict>
-              <v:rect w14:anchorId="4B5A6438" id="Rectangle 12" o:spid="_x0000_s1027" style="position:absolute;margin-left:174.65pt;margin-top:112.65pt;width:67.65pt;height:24.65pt;z-index:251710464;visibility:visible;mso-wrap-style:square;mso-width-percent:0;mso-height-percent:0;mso-wrap-distance-left:9pt;mso-wrap-distance-top:0;mso-wrap-distance-right:9pt;mso-wrap-distance-bottom:0;mso-position-horizontal:absolute;mso-position-horizontal-relative:text;mso-position-vertical:absolute;mso-position-vertical-relative:text;mso-width-percent:0;mso-height-percent:0;mso-width-relative:margin;mso-height-relative:margin;v-text-anchor:middle" o:gfxdata="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" fillcolor="#47d459 [1942]" strokecolor="#030e13 [484]" strokeweight="1.5pt">
-                <v:textbox>
-                  <w:txbxContent>
-                    <w:p>
-                      <w:pPr>
-                        <w:jc w:val="center"/>
-                        <w:rPr>
-                          <w:color w:val="000000" w:themeColor="text1"/>
-                          <w14:shadow w14:blurRad="38100" w14:dist="19050" w14:dir="2700000" w14:sx="100000" w14:sy="100000" w14:kx="0" w14:ky="0" w14:algn="tl">
-                            <w14:schemeClr w14:val="dk1">
-                              <w14:alpha w14:val="60000"/>
-                            </w14:schemeClr>
-                          </w14:shadow>
-                          <w14:textOutline w14:w="0" w14:cap="flat" w14:cmpd="sng" w14:algn="ctr">
-                            <w14:noFill/>
-                            <w14:prstDash w14:val="solid"/>
-                            <w14:round/>
-                          </w14:textOutline>
-                        </w:rPr>
-                      </w:pPr>
-                      <w:r>
-                        <w:rPr>
-                          <w:color w:val="000000" w:themeColor="text1"/>
-                          <w14:shadow w14:blurRad="38100" w14:dist="19050" w14:dir="2700000" w14:sx="100000" w14:sy="100000" w14:kx="0" w14:ky="0" w14:algn="tl">
-                            <w14:schemeClr w14:val="dk1">
-                              <w14:alpha w14:val="60000"/>
-                            </w14:schemeClr>
-                          </w14:shadow>
-                          <w14:textOutline w14:w="0" w14:cap="flat" w14:cmpd="sng" w14:algn="ctr">
-                            <w14:noFill/>
-                            <w14:prstDash w14:val="solid"/>
-                            <w14:round/>
-                          </w14:textOutline>
-                        </w:rPr>
-                        <w:t>JS engine</w:t>
-                      </w:r>
-                    </w:p>
-                  </w:txbxContent>
-                </v:textbox>
-              </v:rect>
+              <v:rect w14:anchorId="7E8C7D68" id="Rectangle 17" o:spid="_x0000_s1026" style="position:absolute;margin-left:130.7pt;margin-top:170pt;width:17.65pt;height:15pt;z-index:251707392;visibility:visible;mso-wrap-style:square;mso-wrap-distance-left:9pt;mso-wrap-distance-top:0;mso-wrap-distance-right:9pt;mso-wrap-distance-bottom:0;mso-position-horizontal:absolute;mso-position-horizontal-relative:text;mso-position-vertical:absolute;mso-position-vertical-relative:text;v-text-anchor:middle" o:gfxdata="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" fillcolor="#404040 [2429]" strokecolor="#030e13 [484]" strokeweight="1.5pt"/>
             </w:pict>
           </mc:Fallback>
         </mc:AlternateContent>
@@ -682,7 +1118,7 @@
           </mc:Choice>
           <mc:Fallback>
             <w:pict>
-              <v:rect w14:anchorId="419FE691" id="Rectangle 30" o:spid="_x0000_s1028" style="position:absolute;margin-left:-13.65pt;margin-top:206.35pt;width:145.35pt;height:29pt;z-index:251705344;visibility:visible;mso-wrap-style:square;mso-wrap-distance-left:9pt;mso-wrap-distance-top:0;mso-wrap-distance-right:9pt;mso-wrap-distance-bottom:0;mso-position-horizontal:absolute;mso-position-horizontal-relative:text;mso-position-vertical:absolute;mso-position-vertical-relative:text;v-text-anchor:middle" o:gfxdata="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" fillcolor="#4e95d9 [1631]" strokecolor="#030e13 [484]" strokeweight="1.5pt">
+              <v:rect w14:anchorId="419FE691" id="Rectangle 30" o:spid="_x0000_s1029" style="position:absolute;margin-left:-13.65pt;margin-top:206.35pt;width:145.35pt;height:29pt;z-index:251705344;visibility:visible;mso-wrap-style:square;mso-wrap-distance-left:9pt;mso-wrap-distance-top:0;mso-wrap-distance-right:9pt;mso-wrap-distance-bottom:0;mso-position-horizontal:absolute;mso-position-horizontal-relative:text;mso-position-vertical:absolute;mso-position-vertical-relative:text;v-text-anchor:middle" o:gfxdata="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" fillcolor="#4e95d9 [1631]" strokecolor="#030e13 [484]" strokeweight="1.5pt">
                 <v:textbox>
                   <w:txbxContent>
                     <w:p>
@@ -707,7 +1143,7 @@
         <mc:AlternateContent>
           <mc:Choice Requires="wps">
             <w:drawing>
-              <wp:anchor distT="0" distB="0" distL="114300" distR="114300" simplePos="0" relativeHeight="251704320" behindDoc="0" locked="0" layoutInCell="1" allowOverlap="1" wp14:anchorId="01A66196" wp14:editId="477E810C">
+              <wp:anchor distT="0" distB="0" distL="114300" distR="114300" simplePos="0" relativeHeight="251704320" behindDoc="0" locked="0" layoutInCell="1" allowOverlap="1" wp14:anchorId="01A66196" wp14:editId="3C976A4E">
                 <wp:simplePos x="0" y="0"/>
                 <wp:positionH relativeFrom="column">
                   <wp:posOffset>-571500</wp:posOffset>
@@ -735,7 +1171,7 @@
                         <a:noFill/>
                         <a:ln>
                           <a:solidFill>
-                            <a:srgbClr val="0070C0"/>
+                            <a:srgbClr val="FFC000"/>
                           </a:solidFill>
                         </a:ln>
                       </wps:spPr>
@@ -769,7 +1205,7 @@
           </mc:Choice>
           <mc:Fallback>
             <w:pict>
-              <v:rect w14:anchorId="30A91874" id="Rectangle 29" o:spid="_x0000_s1026" style="position:absolute;margin-left:-45pt;margin-top:83.65pt;width:206.35pt;height:120.65pt;z-index:251704320;visibility:visible;mso-wrap-style:square;mso-wrap-distance-left:9pt;mso-wrap-distance-top:0;mso-wrap-distance-right:9pt;mso-wrap-distance-bottom:0;mso-position-horizontal:absolute;mso-position-horizontal-relative:text;mso-position-vertical:absolute;mso-position-vertical-relative:text;v-text-anchor:middle" o:gfxdata="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" filled="f" strokecolor="#0070c0" strokeweight="1.5pt"/>
+              <v:rect w14:anchorId="143A8BA6" id="Rectangle 29" o:spid="_x0000_s1026" style="position:absolute;margin-left:-45pt;margin-top:83.65pt;width:206.35pt;height:120.65pt;z-index:251704320;visibility:visible;mso-wrap-style:square;mso-wrap-distance-left:9pt;mso-wrap-distance-top:0;mso-wrap-distance-right:9pt;mso-wrap-distance-bottom:0;mso-position-horizontal:absolute;mso-position-horizontal-relative:text;mso-position-vertical:absolute;mso-position-vertical-relative:text;v-text-anchor:middle" o:gfxdata="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" filled="f" strokecolor="#ffc000" strokeweight="1.5pt"/>
             </w:pict>
           </mc:Fallback>
         </mc:AlternateContent>
@@ -2280,7 +2716,7 @@
           </mc:Choice>
           <mc:Fallback>
             <w:pict>
-              <v:oval w14:anchorId="4ABB1EC5" id="Oval 13" o:spid="_x0000_s1029" style="position:absolute;margin-left:75pt;margin-top:141.95pt;width:34pt;height:23.65pt;z-index:251677696;visibility:visible;mso-wrap-style:square;mso-width-percent:0;mso-height-percent:0;mso-wrap-distance-left:9pt;mso-wrap-distance-top:0;mso-wrap-distance-right:9pt;mso-wrap-distance-bottom:0;mso-position-horizontal:absolute;mso-position-horizontal-relative:text;mso-position-vertical:absolute;mso-position-vertical-relative:text;mso-width-percent:0;mso-height-percent:0;mso-width-relative:margin;mso-height-relative:margin;v-text-anchor:middle" o:gfxdata="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" fillcolor="#156082 [3204]" strokecolor="#030e13 [484]" strokeweight="1.5pt">
+              <v:oval w14:anchorId="4ABB1EC5" id="Oval 13" o:spid="_x0000_s1030" style="position:absolute;margin-left:75pt;margin-top:141.95pt;width:34pt;height:23.65pt;z-index:251677696;visibility:visible;mso-wrap-style:square;mso-width-percent:0;mso-height-percent:0;mso-wrap-distance-left:9pt;mso-wrap-distance-top:0;mso-wrap-distance-right:9pt;mso-wrap-distance-bottom:0;mso-position-horizontal:absolute;mso-position-horizontal-relative:text;mso-position-vertical:absolute;mso-position-vertical-relative:text;mso-width-percent:0;mso-height-percent:0;mso-width-relative:margin;mso-height-relative:margin;v-text-anchor:middle" o:gfxdata="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" fillcolor="#156082 [3204]" strokecolor="#030e13 [484]" strokeweight="1.5pt">
                 <v:stroke joinstyle="miter"/>
                 <v:textbox>
                   <w:txbxContent>
@@ -2380,7 +2816,7 @@
           </mc:Choice>
           <mc:Fallback>
             <w:pict>
-              <v:oval w14:anchorId="1AD432FE" id="_x0000_s1030" style="position:absolute;margin-left:7.65pt;margin-top:140.3pt;width:34pt;height:23.65pt;z-index:251675648;visibility:visible;mso-wrap-style:square;mso-width-percent:0;mso-height-percent:0;mso-wrap-distance-left:9pt;mso-wrap-distance-top:0;mso-wrap-distance-right:9pt;mso-wrap-distance-bottom:0;mso-position-horizontal:absolute;mso-position-horizontal-relative:text;mso-position-vertical:absolute;mso-position-vertical-relative:text;mso-width-percent:0;mso-height-percent:0;mso-width-relative:margin;mso-height-relative:margin;v-text-anchor:middle" o:gfxdata="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" fillcolor="#156082 [3204]" strokecolor="#030e13 [484]" strokeweight="1.5pt">
+              <v:oval w14:anchorId="1AD432FE" id="_x0000_s1031" style="position:absolute;margin-left:7.65pt;margin-top:140.3pt;width:34pt;height:23.65pt;z-index:251675648;visibility:visible;mso-wrap-style:square;mso-width-percent:0;mso-height-percent:0;mso-wrap-distance-left:9pt;mso-wrap-distance-top:0;mso-wrap-distance-right:9pt;mso-wrap-distance-bottom:0;mso-position-horizontal:absolute;mso-position-horizontal-relative:text;mso-position-vertical:absolute;mso-position-vertical-relative:text;mso-width-percent:0;mso-height-percent:0;mso-width-relative:margin;mso-height-relative:margin;v-text-anchor:middle" o:gfxdata="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" fillcolor="#156082 [3204]" strokecolor="#030e13 [484]" strokeweight="1.5pt">
                 <v:stroke joinstyle="miter"/>
                 <v:textbox>
                   <w:txbxContent>
@@ -2480,7 +2916,7 @@
           </mc:Choice>
           <mc:Fallback>
             <w:pict>
-              <v:oval w14:anchorId="1CBAD799" id="_x0000_s1031" style="position:absolute;margin-left:40.35pt;margin-top:121.65pt;width:34pt;height:23.65pt;z-index:251673600;visibility:visible;mso-wrap-style:square;mso-width-percent:0;mso-height-percent:0;mso-wrap-distance-left:9pt;mso-wrap-distance-top:0;mso-wrap-distance-right:9pt;mso-wrap-distance-bottom:0;mso-position-horizontal:absolute;mso-position-horizontal-relative:text;mso-position-vertical:absolute;mso-position-vertical-relative:text;mso-width-percent:0;mso-height-percent:0;mso-width-relative:margin;mso-height-relative:margin;v-text-anchor:middle" o:gfxdata="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" fillcolor="#156082 [3204]" strokecolor="#030e13 [484]" strokeweight="1.5pt">
+              <v:oval w14:anchorId="1CBAD799" id="_x0000_s1032" style="position:absolute;margin-left:40.35pt;margin-top:121.65pt;width:34pt;height:23.65pt;z-index:251673600;visibility:visible;mso-wrap-style:square;mso-width-percent:0;mso-height-percent:0;mso-wrap-distance-left:9pt;mso-wrap-distance-top:0;mso-wrap-distance-right:9pt;mso-wrap-distance-bottom:0;mso-position-horizontal:absolute;mso-position-horizontal-relative:text;mso-position-vertical:absolute;mso-position-vertical-relative:text;mso-width-percent:0;mso-height-percent:0;mso-width-relative:margin;mso-height-relative:margin;v-text-anchor:middle" o:gfxdata="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" fillcolor="#156082 [3204]" strokecolor="#030e13 [484]" strokeweight="1.5pt">
                 <v:stroke joinstyle="miter"/>
                 <v:textbox>
                   <w:txbxContent>
@@ -2580,7 +3016,7 @@
           </mc:Choice>
           <mc:Fallback>
             <w:pict>
-              <v:oval w14:anchorId="500DFA26" id="_x0000_s1032" style="position:absolute;margin-left:42pt;margin-top:94pt;width:34pt;height:23.65pt;z-index:251671552;visibility:visible;mso-wrap-style:square;mso-width-percent:0;mso-height-percent:0;mso-wrap-distance-left:9pt;mso-wrap-distance-top:0;mso-wrap-distance-right:9pt;mso-wrap-distance-bottom:0;mso-position-horizontal:absolute;mso-position-horizontal-relative:text;mso-position-vertical:absolute;mso-position-vertical-relative:text;mso-width-percent:0;mso-height-percent:0;mso-width-relative:margin;mso-height-relative:margin;v-text-anchor:middle" o:gfxdata="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" fillcolor="#156082 [3204]" strokecolor="#030e13 [484]" strokeweight="1.5pt">
+              <v:oval w14:anchorId="500DFA26" id="_x0000_s1033" style="position:absolute;margin-left:42pt;margin-top:94pt;width:34pt;height:23.65pt;z-index:251671552;visibility:visible;mso-wrap-style:square;mso-width-percent:0;mso-height-percent:0;mso-wrap-distance-left:9pt;mso-wrap-distance-top:0;mso-wrap-distance-right:9pt;mso-wrap-distance-bottom:0;mso-position-horizontal:absolute;mso-position-horizontal-relative:text;mso-position-vertical:absolute;mso-position-vertical-relative:text;mso-width-percent:0;mso-height-percent:0;mso-width-relative:margin;mso-height-relative:margin;v-text-anchor:middle" o:gfxdata="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" fillcolor="#156082 [3204]" strokecolor="#030e13 [484]" strokeweight="1.5pt">
                 <v:stroke joinstyle="miter"/>
                 <v:textbox>
                   <w:txbxContent>
@@ -2674,7 +3110,7 @@
           </mc:Choice>
           <mc:Fallback>
             <w:pict>
-              <v:rect w14:anchorId="01B75042" id="_x0000_s1033" style="position:absolute;margin-left:174.65pt;margin-top:60.95pt;width:52.35pt;height:24.65pt;z-index:251670528;visibility:visible;mso-wrap-style:square;mso-wrap-distance-left:9pt;mso-wrap-distance-top:0;mso-wrap-distance-right:9pt;mso-wrap-distance-bottom:0;mso-position-horizontal:absolute;mso-position-horizontal-relative:text;mso-position-vertical:absolute;mso-position-vertical-relative:text;v-text-anchor:middle" o:gfxdata="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" fillcolor="#156082 [3204]" strokecolor="#030e13 [484]" strokeweight="1.5pt">
+              <v:rect w14:anchorId="01B75042" id="_x0000_s1034" style="position:absolute;margin-left:174.65pt;margin-top:60.95pt;width:52.35pt;height:24.65pt;z-index:251670528;visibility:visible;mso-wrap-style:square;mso-wrap-distance-left:9pt;mso-wrap-distance-top:0;mso-wrap-distance-right:9pt;mso-wrap-distance-bottom:0;mso-position-horizontal:absolute;mso-position-horizontal-relative:text;mso-position-vertical:absolute;mso-position-vertical-relative:text;v-text-anchor:middle" o:gfxdata="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" fillcolor="#156082 [3204]" strokecolor="#030e13 [484]" strokeweight="1.5pt">
                 <v:textbox>
                   <w:txbxContent>
                     <w:p>
@@ -2843,7 +3279,7 @@
         <mc:AlternateContent>
           <mc:Choice Requires="wps">
             <w:drawing>
-              <wp:anchor distT="0" distB="0" distL="114300" distR="114300" simplePos="0" relativeHeight="251669504" behindDoc="0" locked="0" layoutInCell="1" allowOverlap="1" wp14:anchorId="71209403" wp14:editId="4FA12D0E">
+              <wp:anchor distT="0" distB="0" distL="114300" distR="114300" simplePos="0" relativeHeight="251669504" behindDoc="0" locked="0" layoutInCell="1" allowOverlap="1" wp14:anchorId="71209403" wp14:editId="2B4F360E">
                 <wp:simplePos x="0" y="0"/>
                 <wp:positionH relativeFrom="column">
                   <wp:posOffset>-635001</wp:posOffset>
@@ -2978,7 +3414,7 @@
           </mc:Choice>
           <mc:Fallback>
             <w:pict>
-              <v:rect w14:anchorId="71209403" id="Rectangle 11" o:spid="_x0000_s1034" style="position:absolute;margin-left:-50pt;margin-top:-3pt;width:223.65pt;height:23pt;z-index:251669504;visibility:visible;mso-wrap-style:square;mso-width-percent:0;mso-wrap-distance-left:9pt;mso-wrap-distance-top:0;mso-wrap-distance-right:9pt;mso-wrap-distance-bottom:0;mso-position-horizontal:absolute;mso-position-horizontal-relative:text;mso-position-vertical:absolute;mso-position-vertical-relative:text;mso-width-percent:0;mso-width-relative:margin;v-text-anchor:middle" o:gfxdata="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" fillcolor="#47d459 [1942]" strokecolor="#030e13 [484]" strokeweight="1.5pt">
+              <v:rect w14:anchorId="71209403" id="Rectangle 11" o:spid="_x0000_s1035" style="position:absolute;margin-left:-50pt;margin-top:-3pt;width:223.65pt;height:23pt;z-index:251669504;visibility:visible;mso-wrap-style:square;mso-width-percent:0;mso-wrap-distance-left:9pt;mso-wrap-distance-top:0;mso-wrap-distance-right:9pt;mso-wrap-distance-bottom:0;mso-position-horizontal:absolute;mso-position-horizontal-relative:text;mso-position-vertical:absolute;mso-position-vertical-relative:text;mso-width-percent:0;mso-width-relative:margin;v-text-anchor:middle" o:gfxdata="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" fillcolor="#47d459 [1942]" strokecolor="#030e13 [484]" strokeweight="1.5pt">
                 <v:textbox>
                   <w:txbxContent>
                     <w:p>
@@ -3061,86 +3497,6 @@
         <mc:AlternateContent>
           <mc:Choice Requires="wps">
             <w:drawing>
-              <wp:anchor distT="0" distB="0" distL="114300" distR="114300" simplePos="0" relativeHeight="251668480" behindDoc="0" locked="0" layoutInCell="1" allowOverlap="1" wp14:anchorId="277FED41" wp14:editId="16BBD5F9">
-                <wp:simplePos x="0" y="0"/>
-                <wp:positionH relativeFrom="column">
-                  <wp:posOffset>-647701</wp:posOffset>
-                </wp:positionH>
-                <wp:positionV relativeFrom="paragraph">
-                  <wp:posOffset>-38100</wp:posOffset>
-                </wp:positionV>
-                <wp:extent cx="2853267" cy="2649855"/>
-                <wp:effectExtent l="0" t="0" r="23495" b="17145"/>
-                <wp:wrapNone/>
-                <wp:docPr id="247117351" name="Rectangle 10"/>
-                <wp:cNvGraphicFramePr/>
-                <a:graphic xmlns:a="http://schemas.openxmlformats.org/drawingml/2006/main">
-                  <a:graphicData uri="http://schemas.microsoft.com/office/word/2010/wordprocessingShape">
-                    <wps:wsp>
-                      <wps:cNvSpPr/>
-                      <wps:spPr>
-                        <a:xfrm>
-                          <a:off x="0" y="0"/>
-                          <a:ext cx="2853267" cy="2649855"/>
-                        </a:xfrm>
-                        <a:prstGeom prst="rect">
-                          <a:avLst/>
-                        </a:prstGeom>
-                        <a:solidFill>
-                          <a:schemeClr val="accent1">
-                            <a:lumMod val="20000"/>
-                            <a:lumOff val="80000"/>
-                          </a:schemeClr>
-                        </a:solidFill>
-                      </wps:spPr>
-                      <wps:style>
-                        <a:lnRef idx="2">
-                          <a:schemeClr val="accent1">
-                            <a:shade val="15000"/>
-                          </a:schemeClr>
-                        </a:lnRef>
-                        <a:fillRef idx="1">
-                          <a:schemeClr val="accent1"/>
-                        </a:fillRef>
-                        <a:effectRef idx="0">
-                          <a:schemeClr val="accent1"/>
-                        </a:effectRef>
-                        <a:fontRef idx="minor">
-                          <a:schemeClr val="lt1"/>
-                        </a:fontRef>
-                      </wps:style>
-                      <wps:bodyPr rot="0" spcFirstLastPara="0" vertOverflow="overflow" horzOverflow="overflow" vert="horz" wrap="square" lIns="91440" tIns="45720" rIns="91440" bIns="45720" numCol="1" spcCol="0" rtlCol="0" fromWordArt="0" anchor="ctr" anchorCtr="0" forceAA="0" compatLnSpc="1">
-                        <a:prstTxWarp prst="textNoShape">
-                          <a:avLst/>
-                        </a:prstTxWarp>
-                        <a:noAutofit/>
-                      </wps:bodyPr>
-                    </wps:wsp>
-                  </a:graphicData>
-                </a:graphic>
-                <wp14:sizeRelH relativeFrom="margin">
-                  <wp14:pctWidth>0</wp14:pctWidth>
-                </wp14:sizeRelH>
-                <wp14:sizeRelV relativeFrom="margin">
-                  <wp14:pctHeight>0</wp14:pctHeight>
-                </wp14:sizeRelV>
-              </wp:anchor>
-            </w:drawing>
-          </mc:Choice>
-          <mc:Fallback>
-            <w:pict>
-              <v:rect w14:anchorId="074C4CFA" id="Rectangle 10" o:spid="_x0000_s1026" style="position:absolute;margin-left:-51pt;margin-top:-3pt;width:224.65pt;height:208.65pt;z-index:251668480;visibility:visible;mso-wrap-style:square;mso-width-percent:0;mso-height-percent:0;mso-wrap-distance-left:9pt;mso-wrap-distance-top:0;mso-wrap-distance-right:9pt;mso-wrap-distance-bottom:0;mso-position-horizontal:absolute;mso-position-horizontal-relative:text;mso-position-vertical:absolute;mso-position-vertical-relative:text;mso-width-percent:0;mso-height-percent:0;mso-width-relative:margin;mso-height-relative:margin;v-text-anchor:middle" o:gfxdata="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" fillcolor="#c1e4f5 [660]" strokecolor="#030e13 [484]" strokeweight="1.5pt"/>
-            </w:pict>
-          </mc:Fallback>
-        </mc:AlternateContent>
-      </w:r>
-      <w:r>
-        <w:rPr>
-          <w:noProof/>
-        </w:rPr>
-        <mc:AlternateContent>
-          <mc:Choice Requires="wps">
-            <w:drawing>
               <wp:anchor distT="0" distB="0" distL="114300" distR="114300" simplePos="0" relativeHeight="251662336" behindDoc="0" locked="0" layoutInCell="1" allowOverlap="1" wp14:anchorId="43433646" wp14:editId="65C7D88A">
                 <wp:simplePos x="0" y="0"/>
                 <wp:positionH relativeFrom="column">
@@ -3423,7 +3779,7 @@
         <mc:AlternateContent>
           <mc:Choice Requires="wps">
             <w:drawing>
-              <wp:anchor distT="0" distB="0" distL="114300" distR="114300" simplePos="0" relativeHeight="251661312" behindDoc="0" locked="0" layoutInCell="1" allowOverlap="1" wp14:anchorId="343ED02B" wp14:editId="707881DF">
+              <wp:anchor distT="0" distB="0" distL="114300" distR="114300" simplePos="0" relativeHeight="251661312" behindDoc="0" locked="0" layoutInCell="1" allowOverlap="1" wp14:anchorId="343ED02B" wp14:editId="2AADB3C3">
                 <wp:simplePos x="0" y="0"/>
                 <wp:positionH relativeFrom="column">
                   <wp:posOffset>4783667</wp:posOffset>
@@ -3484,75 +3840,7 @@
           </mc:Choice>
           <mc:Fallback>
             <w:pict>
-              <v:rect w14:anchorId="16F2A744" id="Rectangle 3" o:spid="_x0000_s1026" style="position:absolute;margin-left:376.65pt;margin-top:39.65pt;width:20.35pt;height:23pt;z-index:251661312;visibility:visible;mso-wrap-style:square;mso-wrap-distance-left:9pt;mso-wrap-distance-top:0;mso-wrap-distance-right:9pt;mso-wrap-distance-bottom:0;mso-position-horizontal:absolute;mso-position-horizontal-relative:text;mso-position-vertical:absolute;mso-position-vertical-relative:text;v-text-anchor:middle" o:gfxdata="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" fillcolor="#d0d0d0 [2894]" strokecolor="#030e13 [484]" strokeweight="1.5pt"/>
-            </w:pict>
-          </mc:Fallback>
-        </mc:AlternateContent>
-      </w:r>
-      <w:r>
-        <w:rPr>
-          <w:noProof/>
-        </w:rPr>
-        <mc:AlternateContent>
-          <mc:Choice Requires="wps">
-            <w:drawing>
-              <wp:anchor distT="0" distB="0" distL="114300" distR="114300" simplePos="0" relativeHeight="251660288" behindDoc="0" locked="0" layoutInCell="1" allowOverlap="1" wp14:anchorId="1E18B05F" wp14:editId="46AEF87F">
-                <wp:simplePos x="0" y="0"/>
-                <wp:positionH relativeFrom="column">
-                  <wp:posOffset>4618567</wp:posOffset>
-                </wp:positionH>
-                <wp:positionV relativeFrom="paragraph">
-                  <wp:posOffset>397933</wp:posOffset>
-                </wp:positionV>
-                <wp:extent cx="723900" cy="537634"/>
-                <wp:effectExtent l="0" t="0" r="19050" b="15240"/>
-                <wp:wrapNone/>
-                <wp:docPr id="455890773" name="Rectangle 2"/>
-                <wp:cNvGraphicFramePr/>
-                <a:graphic xmlns:a="http://schemas.openxmlformats.org/drawingml/2006/main">
-                  <a:graphicData uri="http://schemas.microsoft.com/office/word/2010/wordprocessingShape">
-                    <wps:wsp>
-                      <wps:cNvSpPr/>
-                      <wps:spPr>
-                        <a:xfrm>
-                          <a:off x="0" y="0"/>
-                          <a:ext cx="723900" cy="537634"/>
-                        </a:xfrm>
-                        <a:prstGeom prst="rect">
-                          <a:avLst/>
-                        </a:prstGeom>
-                      </wps:spPr>
-                      <wps:style>
-                        <a:lnRef idx="2">
-                          <a:schemeClr val="accent1">
-                            <a:shade val="15000"/>
-                          </a:schemeClr>
-                        </a:lnRef>
-                        <a:fillRef idx="1">
-                          <a:schemeClr val="accent1"/>
-                        </a:fillRef>
-                        <a:effectRef idx="0">
-                          <a:schemeClr val="accent1"/>
-                        </a:effectRef>
-                        <a:fontRef idx="minor">
-                          <a:schemeClr val="lt1"/>
-                        </a:fontRef>
-                      </wps:style>
-                      <wps:bodyPr rot="0" spcFirstLastPara="0" vertOverflow="overflow" horzOverflow="overflow" vert="horz" wrap="square" lIns="91440" tIns="45720" rIns="91440" bIns="45720" numCol="1" spcCol="0" rtlCol="0" fromWordArt="0" anchor="ctr" anchorCtr="0" forceAA="0" compatLnSpc="1">
-                        <a:prstTxWarp prst="textNoShape">
-                          <a:avLst/>
-                        </a:prstTxWarp>
-                        <a:noAutofit/>
-                      </wps:bodyPr>
-                    </wps:wsp>
-                  </a:graphicData>
-                </a:graphic>
-              </wp:anchor>
-            </w:drawing>
-          </mc:Choice>
-          <mc:Fallback>
-            <w:pict>
-              <v:rect w14:anchorId="17D02659" id="Rectangle 2" o:spid="_x0000_s1026" style="position:absolute;margin-left:363.65pt;margin-top:31.35pt;width:57pt;height:42.35pt;z-index:251660288;visibility:visible;mso-wrap-style:square;mso-wrap-distance-left:9pt;mso-wrap-distance-top:0;mso-wrap-distance-right:9pt;mso-wrap-distance-bottom:0;mso-position-horizontal:absolute;mso-position-horizontal-relative:text;mso-position-vertical:absolute;mso-position-vertical-relative:text;v-text-anchor:middle" o:gfxdata="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" fillcolor="#156082 [3204]" strokecolor="#030e13 [484]" strokeweight="1.5pt"/>
+              <v:rect w14:anchorId="071D7864" id="Rectangle 3" o:spid="_x0000_s1026" style="position:absolute;margin-left:376.65pt;margin-top:39.65pt;width:20.35pt;height:23pt;z-index:251661312;visibility:visible;mso-wrap-style:square;mso-wrap-distance-left:9pt;mso-wrap-distance-top:0;mso-wrap-distance-right:9pt;mso-wrap-distance-bottom:0;mso-position-horizontal:absolute;mso-position-horizontal-relative:text;mso-position-vertical:absolute;mso-position-vertical-relative:text;v-text-anchor:middle" o:gfxdata="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" fillcolor="#d0d0d0 [2894]" strokecolor="#030e13 [484]" strokeweight="1.5pt"/>
             </w:pict>
           </mc:Fallback>
         </mc:AlternateContent>

</xml_diff>